<commit_message>
Add training and test data
</commit_message>
<xml_diff>
--- a/Project_1_Update.docx
+++ b/Project_1_Update.docx
@@ -149,6 +149,26 @@
         </w:numPr>
       </w:pPr>
       <w:r>
+        <w:t xml:space="preserve">Implement </w:t>
+      </w:r>
+      <w:proofErr w:type="spellStart"/>
+      <w:r>
+        <w:t>rfe</w:t>
+      </w:r>
+      <w:proofErr w:type="spellEnd"/>
+      <w:r>
+        <w:t xml:space="preserve"> feature selection</w:t>
+      </w:r>
+    </w:p>
+    <w:p>
+      <w:pPr>
+        <w:pStyle w:val="ListParagraph"/>
+        <w:numPr>
+          <w:ilvl w:val="0"/>
+          <w:numId w:val="2"/>
+        </w:numPr>
+      </w:pPr>
+      <w:r>
         <w:t>Implement sentiment model (current dataset includes this, but would be good practice)</w:t>
       </w:r>
     </w:p>
@@ -291,6 +311,9 @@
       <w:r>
         <w:t>Defining a good cutoff for rare words</w:t>
       </w:r>
+      <w:r>
+        <w:t xml:space="preserve"> (experimenting and researching online tutorials for good definitions)</w:t>
+      </w:r>
     </w:p>
     <w:p>
       <w:pPr>
@@ -311,6 +334,9 @@
       <w:r>
         <w:t xml:space="preserve"> is currently over 5000</w:t>
       </w:r>
+      <w:r>
+        <w:t xml:space="preserve"> (feature selection will help with this but I’m concerned about lowered performance</w:t>
+      </w:r>
     </w:p>
     <w:p>
       <w:pPr>
@@ -323,6 +349,9 @@
       <w:r>
         <w:t>Slow processing speeds due to the high number of features and complexity of the dataset</w:t>
       </w:r>
+      <w:r>
+        <w:t xml:space="preserve"> (once again, feature selection)</w:t>
+      </w:r>
     </w:p>
     <w:p>
       <w:pPr>
@@ -333,7 +362,18 @@
         </w:numPr>
       </w:pPr>
       <w:r>
-        <w:t>Defining a good metric for feature selection</w:t>
+        <w:t xml:space="preserve">Defining a good </w:t>
+      </w:r>
+      <w:r>
+        <w:t xml:space="preserve">algorithm for feature selection (currently removing correlated features, will also apply </w:t>
+      </w:r>
+      <w:proofErr w:type="spellStart"/>
+      <w:r>
+        <w:t>rfe</w:t>
+      </w:r>
+      <w:proofErr w:type="spellEnd"/>
+      <w:r>
+        <w:t xml:space="preserve"> to full dataset</w:t>
       </w:r>
     </w:p>
     <w:p>

</xml_diff>